<commit_message>
Added create table code in app/database.py
</commit_message>
<xml_diff>
--- a/Social Media.docx
+++ b/Social Media.docx
@@ -79,6 +79,18 @@
       </w:r>
     </w:p>
     <w:p/>
+    <w:p/>
+    <w:p/>
+    <w:p>
+      <w:r>
+        <w:t xml:space="preserve">Deployment: </w:t>
+      </w:r>
+    </w:p>
+    <w:p>
+      <w:r>
+        <w:t>Heroku with postgress instance.</w:t>
+      </w:r>
+    </w:p>
     <w:p/>
     <w:p/>
     <w:p/>

</xml_diff>